<commit_message>
Inclui a data nos termos
</commit_message>
<xml_diff>
--- a/TCC 2/Anexo I - Termo de aprovação de monografia.docx
+++ b/TCC 2/Anexo I - Termo de aprovação de monografia.docx
@@ -19,8 +19,6 @@
           <w:rFonts w:ascii="Arial" w:hAnsi="Arial" w:cs="Arial"/>
         </w:rPr>
       </w:pPr>
-      <w:bookmarkStart w:id="1" w:name="_GoBack"/>
-      <w:bookmarkEnd w:id="1"/>
     </w:p>
     <w:p>
       <w:pPr>
@@ -156,6 +154,8 @@
           <w:rFonts w:ascii="Arial" w:hAnsi="Arial" w:cs="Arial"/>
         </w:rPr>
       </w:pPr>
+      <w:bookmarkStart w:id="1" w:name="_GoBack"/>
+      <w:bookmarkEnd w:id="1"/>
     </w:p>
     <w:p>
       <w:pPr>
@@ -171,23 +171,52 @@
           <w:rFonts w:ascii="Arial" w:hAnsi="Arial" w:cs="Arial"/>
           <w:snapToGrid/>
         </w:rPr>
-        <w:t xml:space="preserve">Montes Claros/MG, ____ de __________ </w:t>
-      </w:r>
-      <w:proofErr w:type="spellStart"/>
-      <w:r>
-        <w:rPr>
-          <w:rFonts w:ascii="Arial" w:hAnsi="Arial" w:cs="Arial"/>
-          <w:snapToGrid/>
-        </w:rPr>
-        <w:t>de</w:t>
-      </w:r>
-      <w:proofErr w:type="spellEnd"/>
-      <w:r>
-        <w:rPr>
-          <w:rFonts w:ascii="Arial" w:hAnsi="Arial" w:cs="Arial"/>
-          <w:snapToGrid/>
-        </w:rPr>
-        <w:t xml:space="preserve"> _____.</w:t>
+        <w:t xml:space="preserve">Montes Claros/MG, </w:t>
+      </w:r>
+      <w:r>
+        <w:rPr>
+          <w:rFonts w:ascii="Arial" w:hAnsi="Arial" w:cs="Arial"/>
+          <w:snapToGrid/>
+          <w:u w:val="single"/>
+        </w:rPr>
+        <w:t>04</w:t>
+      </w:r>
+      <w:r>
+        <w:rPr>
+          <w:rFonts w:ascii="Arial" w:hAnsi="Arial" w:cs="Arial"/>
+          <w:snapToGrid/>
+        </w:rPr>
+        <w:t xml:space="preserve"> de </w:t>
+      </w:r>
+      <w:r>
+        <w:rPr>
+          <w:rFonts w:ascii="Arial" w:hAnsi="Arial" w:cs="Arial"/>
+          <w:snapToGrid/>
+          <w:u w:val="single"/>
+        </w:rPr>
+        <w:t>DEZEMBRO</w:t>
+      </w:r>
+      <w:r>
+        <w:rPr>
+          <w:rFonts w:ascii="Arial" w:hAnsi="Arial" w:cs="Arial"/>
+          <w:snapToGrid/>
+        </w:rPr>
+        <w:t xml:space="preserve"> de </w:t>
+      </w:r>
+      <w:r>
+        <w:rPr>
+          <w:rFonts w:ascii="Arial" w:hAnsi="Arial" w:cs="Arial"/>
+          <w:snapToGrid/>
+          <w:u w:val="single"/>
+        </w:rPr>
+        <w:t>2019</w:t>
+      </w:r>
+      <w:r>
+        <w:rPr>
+          <w:rFonts w:ascii="Arial" w:hAnsi="Arial" w:cs="Arial"/>
+          <w:snapToGrid/>
+        </w:rPr>
+        <w:t>.</w:t>
       </w:r>
     </w:p>
     <w:p>
@@ -762,7 +791,7 @@
                 <v:imagedata r:id="rId2" o:title=""/>
                 <w10:wrap type="square" anchorx="page" anchory="page"/>
               </v:shape>
-              <o:OLEObject Type="Embed" ProgID="Word.Picture.8" ShapeID="_x0000_s2050" DrawAspect="Content" ObjectID="_1636895271" r:id="rId3"/>
+              <o:OLEObject Type="Embed" ProgID="Word.Picture.8" ShapeID="_x0000_s2050" DrawAspect="Content" ObjectID="_1636956585" r:id="rId3"/>
             </w:object>
           </w:r>
         </w:p>
@@ -900,6 +929,7 @@
     <w:lsdException w:name="HTML Sample" w:semiHidden="1" w:unhideWhenUsed="1"/>
     <w:lsdException w:name="HTML Typewriter" w:semiHidden="1" w:unhideWhenUsed="1"/>
     <w:lsdException w:name="HTML Variable" w:semiHidden="1" w:unhideWhenUsed="1"/>
+    <w:lsdException w:name="Normal Table" w:semiHidden="1" w:unhideWhenUsed="1"/>
     <w:lsdException w:name="annotation subject" w:semiHidden="1" w:unhideWhenUsed="1"/>
     <w:lsdException w:name="No List" w:semiHidden="1" w:unhideWhenUsed="1"/>
     <w:lsdException w:name="Outline List 1" w:semiHidden="1" w:unhideWhenUsed="1"/>
@@ -942,8 +972,11 @@
     <w:lsdException w:name="Table Contemporary" w:semiHidden="1" w:unhideWhenUsed="1"/>
     <w:lsdException w:name="Table Elegant" w:semiHidden="1" w:unhideWhenUsed="1"/>
     <w:lsdException w:name="Table Professional" w:semiHidden="1" w:unhideWhenUsed="1"/>
+    <w:lsdException w:name="Table Subtle 1" w:semiHidden="1" w:unhideWhenUsed="1"/>
     <w:lsdException w:name="Table Subtle 2" w:semiHidden="1" w:unhideWhenUsed="1"/>
     <w:lsdException w:name="Table Web 1" w:semiHidden="1" w:unhideWhenUsed="1"/>
+    <w:lsdException w:name="Table Web 2" w:semiHidden="1" w:unhideWhenUsed="1"/>
+    <w:lsdException w:name="Table Web 3" w:semiHidden="1" w:unhideWhenUsed="1"/>
     <w:lsdException w:name="Balloon Text" w:semiHidden="1" w:unhideWhenUsed="1"/>
     <w:lsdException w:name="Table Grid" w:uiPriority="39"/>
     <w:lsdException w:name="Table Theme" w:semiHidden="1" w:unhideWhenUsed="1"/>

</xml_diff>